<commit_message>
final edit to writeup
</commit_message>
<xml_diff>
--- a/AndroidWriteUp.docx
+++ b/AndroidWriteUp.docx
@@ -80,7 +80,12 @@
         <w:spacing w:after="0" w:line="240" w:lineRule="auto"/>
       </w:pPr>
       <w:r>
-        <w:t>The Android Team decided, per the specifications, to have a very simple design and basic functionality. The app is designed to be supplemental to the Desktop app, and is to function as a quick reference and a fast way to add categories and events to existing timelines.</w:t>
+        <w:t>The Android Team decided, per the specifications, to have a very simple design and basic functionality. The app is designed to be supplemental to the Des</w:t>
+      </w:r>
+      <w:bookmarkStart w:id="0" w:name="_GoBack"/>
+      <w:bookmarkEnd w:id="0"/>
+      <w:r>
+        <w:t>ktop app, and is to function as a quick reference and a fast way to add categories and events to existing timelines.</w:t>
       </w:r>
     </w:p>
     <w:p>
@@ -121,8 +126,13 @@
       <w:pPr>
         <w:spacing w:after="0" w:line="240" w:lineRule="auto"/>
       </w:pPr>
-      <w:r>
-        <w:t>//Insert more features of Display</w:t>
+    </w:p>
+    <w:p>
+      <w:pPr>
+        <w:spacing w:after="0" w:line="240" w:lineRule="auto"/>
+      </w:pPr>
+      <w:r>
+        <w:t>Unfortunately, last minute changes to pulling from the online database caused errors which could not be fixed. Therefore, currently the rendering only works with Timelines with only duration events.</w:t>
       </w:r>
     </w:p>
     <w:p>
@@ -236,7 +246,6 @@
         <w:spacing w:after="0" w:line="240" w:lineRule="auto"/>
       </w:pPr>
       <w:r>
-        <w:lastRenderedPageBreak/>
         <w:t>As can be seen in the commit history, database work was not started until late, which limited the functionality of the rest of the application. The result was that some stages of development contingent upon the database were delayed out of necessity until the last week of the project. In the last week, Josh implemented the database.</w:t>
       </w:r>
     </w:p>
@@ -263,8 +272,6 @@
       <w:r>
         <w:t>Because of a lack of early functionality of the database, there were only very limited usability tests performed. Daniel showed the early stages of the Activities used to create events and categories to ensure that they were easy to understand and use for the novice. In addition, Daniel Gill was used as a source for suggesting the best method for viewing timelines, adding events, and adding categories, having the first present on the main screen and the last two present in a menu. However, the end product has limited functionality per its design and therefore extensive user testing is perhaps less necessary.</w:t>
       </w:r>
-      <w:bookmarkStart w:id="0" w:name="_GoBack"/>
-      <w:bookmarkEnd w:id="0"/>
     </w:p>
     <w:sectPr>
       <w:pgSz w:w="12240" w:h="15840"/>

</xml_diff>